<commit_message>
Added screenshot for Q4
</commit_message>
<xml_diff>
--- a/Documents/L00163455_Q4_File_1.docx
+++ b/Documents/L00163455_Q4_File_1.docx
@@ -31,10 +31,103 @@
         <w:t>Q4.</w:t>
       </w:r>
     </w:p>
+    <w:p>
+      <w:r>
+        <w:t>Apache URL:</w:t>
+      </w:r>
+    </w:p>
+    <w:p>
+      <w:r>
+        <w:rPr>
+          <w:noProof/>
+        </w:rPr>
+        <w:drawing>
+          <wp:inline distT="0" distB="0" distL="0" distR="0" wp14:anchorId="0713D0BC" wp14:editId="7AB32377">
+            <wp:extent cx="6307872" cy="2758440"/>
+            <wp:effectExtent l="0" t="0" r="0" b="3810"/>
+            <wp:docPr id="2" name="Picture 2" descr="Graphical user interface, text&#10;&#10;Description automatically generated"/>
+            <wp:cNvGraphicFramePr>
+              <a:graphicFrameLocks xmlns:a="http://schemas.openxmlformats.org/drawingml/2006/main" noChangeAspect="1"/>
+            </wp:cNvGraphicFramePr>
+            <a:graphic xmlns:a="http://schemas.openxmlformats.org/drawingml/2006/main">
+              <a:graphicData uri="http://schemas.openxmlformats.org/drawingml/2006/picture">
+                <pic:pic xmlns:pic="http://schemas.openxmlformats.org/drawingml/2006/picture">
+                  <pic:nvPicPr>
+                    <pic:cNvPr id="2" name="Picture 2" descr="Graphical user interface, text&#10;&#10;Description automatically generated"/>
+                    <pic:cNvPicPr/>
+                  </pic:nvPicPr>
+                  <pic:blipFill>
+                    <a:blip r:embed="rId6"/>
+                    <a:stretch>
+                      <a:fillRect/>
+                    </a:stretch>
+                  </pic:blipFill>
+                  <pic:spPr>
+                    <a:xfrm>
+                      <a:off x="0" y="0"/>
+                      <a:ext cx="6325490" cy="2766144"/>
+                    </a:xfrm>
+                    <a:prstGeom prst="rect">
+                      <a:avLst/>
+                    </a:prstGeom>
+                  </pic:spPr>
+                </pic:pic>
+              </a:graphicData>
+            </a:graphic>
+          </wp:inline>
+        </w:drawing>
+      </w:r>
+    </w:p>
     <w:p/>
-    <w:p/>
+    <w:p>
+      <w:r>
+        <w:t>Output obtained after running the script</w:t>
+      </w:r>
+    </w:p>
+    <w:p>
+      <w:r>
+        <w:rPr>
+          <w:noProof/>
+        </w:rPr>
+        <w:drawing>
+          <wp:inline distT="0" distB="0" distL="0" distR="0" wp14:anchorId="1D85A5F8" wp14:editId="2F2E8FBF">
+            <wp:extent cx="6362065" cy="2148840"/>
+            <wp:effectExtent l="0" t="0" r="635" b="3810"/>
+            <wp:docPr id="1" name="Picture 1" descr="Text&#10;&#10;Description automatically generated"/>
+            <wp:cNvGraphicFramePr>
+              <a:graphicFrameLocks xmlns:a="http://schemas.openxmlformats.org/drawingml/2006/main" noChangeAspect="1"/>
+            </wp:cNvGraphicFramePr>
+            <a:graphic xmlns:a="http://schemas.openxmlformats.org/drawingml/2006/main">
+              <a:graphicData uri="http://schemas.openxmlformats.org/drawingml/2006/picture">
+                <pic:pic xmlns:pic="http://schemas.openxmlformats.org/drawingml/2006/picture">
+                  <pic:nvPicPr>
+                    <pic:cNvPr id="1" name="Picture 1" descr="Text&#10;&#10;Description automatically generated"/>
+                    <pic:cNvPicPr/>
+                  </pic:nvPicPr>
+                  <pic:blipFill>
+                    <a:blip r:embed="rId7"/>
+                    <a:stretch>
+                      <a:fillRect/>
+                    </a:stretch>
+                  </pic:blipFill>
+                  <pic:spPr>
+                    <a:xfrm>
+                      <a:off x="0" y="0"/>
+                      <a:ext cx="6371027" cy="2151867"/>
+                    </a:xfrm>
+                    <a:prstGeom prst="rect">
+                      <a:avLst/>
+                    </a:prstGeom>
+                  </pic:spPr>
+                </pic:pic>
+              </a:graphicData>
+            </a:graphic>
+          </wp:inline>
+        </w:drawing>
+      </w:r>
+    </w:p>
     <w:sectPr>
-      <w:headerReference w:type="default" r:id="rId6"/>
+      <w:headerReference w:type="default" r:id="rId8"/>
       <w:pgSz w:w="11906" w:h="16838"/>
       <w:pgMar w:top="1440" w:right="1440" w:bottom="1440" w:left="1440" w:header="708" w:footer="708" w:gutter="0"/>
       <w:cols w:space="708"/>

</xml_diff>